<commit_message>
Update backend routes, mobile config, and add requirements.txt
</commit_message>
<xml_diff>
--- a/Documents/Process/Ideate 03.docx
+++ b/Documents/Process/Ideate 03.docx
@@ -1512,138 +1512,9 @@
           <w:sz w:val="36"/>
           <w:szCs w:val="36"/>
         </w:rPr>
-        <w:t xml:space="preserve"> (2025)</w:t>
-      </w:r>
-    </w:p>
-    <w:p>
-      <w:pPr>
-        <w:pStyle w:val="ListParagraph"/>
-        <w:numPr>
-          <w:ilvl w:val="0"/>
-          <w:numId w:val="22"/>
-        </w:numPr>
-        <w:rPr>
-          <w:rFonts w:ascii="Times New Roman" w:hAnsi="Times New Roman" w:cs="Times New Roman"/>
-          <w:b/>
-          <w:bCs/>
-          <w:sz w:val="40"/>
-          <w:szCs w:val="40"/>
-        </w:rPr>
-      </w:pPr>
-      <w:r>
-        <w:rPr>
-          <w:rFonts w:ascii="Times New Roman" w:hAnsi="Times New Roman" w:cs="Times New Roman"/>
-          <w:b/>
-          <w:bCs/>
-          <w:sz w:val="36"/>
-          <w:szCs w:val="36"/>
-        </w:rPr>
-        <w:t>Founder(2025)</w:t>
+        <w:t xml:space="preserve"> (202</w:t>
       </w:r>
       <w:r>
-        <w:rPr>
-          <w:rFonts w:ascii="Times New Roman" w:hAnsi="Times New Roman" w:cs="Times New Roman"/>
-          <w:sz w:val="36"/>
-          <w:szCs w:val="36"/>
-        </w:rPr>
-        <w:t xml:space="preserve">=Idea Founder </w:t>
-      </w:r>
-      <w:r>
-        <w:rPr>
-          <w:rFonts w:ascii="Times New Roman" w:hAnsi="Times New Roman" w:cs="Times New Roman"/>
-          <w:b/>
-          <w:bCs/>
-          <w:sz w:val="40"/>
-          <w:szCs w:val="40"/>
-        </w:rPr>
-        <w:t>[Hriday Demashetti]</w:t>
-      </w:r>
-      <w:r>
-        <w:rPr>
-          <w:rFonts w:ascii="Times New Roman" w:hAnsi="Times New Roman" w:cs="Times New Roman"/>
-          <w:b/>
-          <w:bCs/>
-          <w:sz w:val="40"/>
-          <w:szCs w:val="40"/>
-        </w:rPr>
-        <w:t xml:space="preserve"> Lvl-1</w:t>
-      </w:r>
-    </w:p>
-    <w:p>
-      <w:pPr>
-        <w:pStyle w:val="ListParagraph"/>
-        <w:numPr>
-          <w:ilvl w:val="0"/>
-          <w:numId w:val="22"/>
-        </w:numPr>
-        <w:rPr>
-          <w:rFonts w:ascii="Times New Roman" w:hAnsi="Times New Roman" w:cs="Times New Roman"/>
-          <w:sz w:val="40"/>
-          <w:szCs w:val="40"/>
-        </w:rPr>
-      </w:pPr>
-      <w:r>
-        <w:rPr>
-          <w:rFonts w:ascii="Times New Roman" w:hAnsi="Times New Roman" w:cs="Times New Roman"/>
-          <w:b/>
-          <w:bCs/>
-          <w:sz w:val="36"/>
-          <w:szCs w:val="36"/>
-        </w:rPr>
-        <w:t>Co-Founder(2025)</w:t>
-      </w:r>
-      <w:r>
-        <w:rPr>
-          <w:rFonts w:ascii="Times New Roman" w:hAnsi="Times New Roman" w:cs="Times New Roman"/>
-          <w:sz w:val="36"/>
-          <w:szCs w:val="36"/>
-        </w:rPr>
-        <w:t xml:space="preserve">=Unique value adding like  finance, tech, Content/operation </w:t>
-      </w:r>
-      <w:r>
-        <w:rPr>
-          <w:rFonts w:ascii="Times New Roman" w:hAnsi="Times New Roman" w:cs="Times New Roman"/>
-          <w:b/>
-          <w:bCs/>
-          <w:sz w:val="40"/>
-          <w:szCs w:val="40"/>
-        </w:rPr>
-        <w:t>[</w:t>
-      </w:r>
-      <w:r>
-        <w:rPr>
-          <w:rFonts w:ascii="Times New Roman" w:hAnsi="Times New Roman" w:cs="Times New Roman"/>
-          <w:b/>
-          <w:bCs/>
-          <w:sz w:val="40"/>
-          <w:szCs w:val="40"/>
-        </w:rPr>
-        <w:t>Rajashree KC</w:t>
-      </w:r>
-      <w:r>
-        <w:rPr>
-          <w:rFonts w:ascii="Times New Roman" w:hAnsi="Times New Roman" w:cs="Times New Roman"/>
-          <w:b/>
-          <w:bCs/>
-          <w:sz w:val="40"/>
-          <w:szCs w:val="40"/>
-        </w:rPr>
-        <w:t>]</w:t>
-      </w:r>
-      <w:r>
-        <w:rPr>
-          <w:rFonts w:ascii="Times New Roman" w:hAnsi="Times New Roman" w:cs="Times New Roman"/>
-          <w:b/>
-          <w:bCs/>
-          <w:sz w:val="40"/>
-          <w:szCs w:val="40"/>
-        </w:rPr>
-        <w:t xml:space="preserve"> Lvl-1</w:t>
-      </w:r>
-    </w:p>
-    <w:p>
-      <w:pPr>
-        <w:ind w:left="1680"/>
         <w:rPr>
           <w:rFonts w:ascii="Times New Roman" w:hAnsi="Times New Roman" w:cs="Times New Roman"/>
           <w:b/>
@@ -1653,7 +1524,8 @@
           <w:sz w:val="36"/>
           <w:szCs w:val="36"/>
         </w:rPr>
-      </w:pPr>
+        <w:t>5-26</w:t>
+      </w:r>
       <w:r>
         <w:rPr>
           <w:rFonts w:ascii="Times New Roman" w:hAnsi="Times New Roman" w:cs="Times New Roman"/>
@@ -1664,9 +1536,128 @@
           <w:sz w:val="36"/>
           <w:szCs w:val="36"/>
         </w:rPr>
-        <w:t>Stage 02</w:t>
+        <w:t>)</w:t>
+      </w:r>
+    </w:p>
+    <w:p>
+      <w:pPr>
+        <w:pStyle w:val="ListParagraph"/>
+        <w:numPr>
+          <w:ilvl w:val="0"/>
+          <w:numId w:val="22"/>
+        </w:numPr>
+        <w:rPr>
+          <w:rFonts w:ascii="Times New Roman" w:hAnsi="Times New Roman" w:cs="Times New Roman"/>
+          <w:b/>
+          <w:bCs/>
+          <w:sz w:val="40"/>
+          <w:szCs w:val="40"/>
+        </w:rPr>
+      </w:pPr>
+      <w:r>
+        <w:rPr>
+          <w:rFonts w:ascii="Times New Roman" w:hAnsi="Times New Roman" w:cs="Times New Roman"/>
+          <w:b/>
+          <w:bCs/>
+          <w:sz w:val="36"/>
+          <w:szCs w:val="36"/>
+        </w:rPr>
+        <w:t>Founder(2025)</w:t>
       </w:r>
       <w:r>
+        <w:rPr>
+          <w:rFonts w:ascii="Times New Roman" w:hAnsi="Times New Roman" w:cs="Times New Roman"/>
+          <w:sz w:val="36"/>
+          <w:szCs w:val="36"/>
+        </w:rPr>
+        <w:t xml:space="preserve">=Idea Founder </w:t>
+      </w:r>
+      <w:r>
+        <w:rPr>
+          <w:rFonts w:ascii="Times New Roman" w:hAnsi="Times New Roman" w:cs="Times New Roman"/>
+          <w:b/>
+          <w:bCs/>
+          <w:sz w:val="40"/>
+          <w:szCs w:val="40"/>
+        </w:rPr>
+        <w:t>[Hriday Demashetti]</w:t>
+      </w:r>
+      <w:r>
+        <w:rPr>
+          <w:rFonts w:ascii="Times New Roman" w:hAnsi="Times New Roman" w:cs="Times New Roman"/>
+          <w:b/>
+          <w:bCs/>
+          <w:sz w:val="40"/>
+          <w:szCs w:val="40"/>
+        </w:rPr>
+        <w:t xml:space="preserve"> Lvl-1</w:t>
+      </w:r>
+    </w:p>
+    <w:p>
+      <w:pPr>
+        <w:pStyle w:val="ListParagraph"/>
+        <w:numPr>
+          <w:ilvl w:val="0"/>
+          <w:numId w:val="22"/>
+        </w:numPr>
+        <w:rPr>
+          <w:rFonts w:ascii="Times New Roman" w:hAnsi="Times New Roman" w:cs="Times New Roman"/>
+          <w:sz w:val="40"/>
+          <w:szCs w:val="40"/>
+        </w:rPr>
+      </w:pPr>
+      <w:r>
+        <w:rPr>
+          <w:rFonts w:ascii="Times New Roman" w:hAnsi="Times New Roman" w:cs="Times New Roman"/>
+          <w:b/>
+          <w:bCs/>
+          <w:sz w:val="36"/>
+          <w:szCs w:val="36"/>
+        </w:rPr>
+        <w:t>Co-Founder(202</w:t>
+      </w:r>
+      <w:r>
+        <w:rPr>
+          <w:rFonts w:ascii="Times New Roman" w:hAnsi="Times New Roman" w:cs="Times New Roman"/>
+          <w:b/>
+          <w:bCs/>
+          <w:sz w:val="36"/>
+          <w:szCs w:val="36"/>
+        </w:rPr>
+        <w:t>6</w:t>
+      </w:r>
+      <w:r>
+        <w:rPr>
+          <w:rFonts w:ascii="Times New Roman" w:hAnsi="Times New Roman" w:cs="Times New Roman"/>
+          <w:b/>
+          <w:bCs/>
+          <w:sz w:val="36"/>
+          <w:szCs w:val="36"/>
+        </w:rPr>
+        <w:t>)</w:t>
+      </w:r>
+      <w:r>
+        <w:rPr>
+          <w:rFonts w:ascii="Times New Roman" w:hAnsi="Times New Roman" w:cs="Times New Roman"/>
+          <w:sz w:val="36"/>
+          <w:szCs w:val="36"/>
+        </w:rPr>
+        <w:t>=Unique value adding like  finance, tech, Content/operation</w:t>
+      </w:r>
+      <w:r>
+        <w:rPr>
+          <w:rFonts w:ascii="Times New Roman" w:hAnsi="Times New Roman" w:cs="Times New Roman"/>
+          <w:b/>
+          <w:bCs/>
+          <w:sz w:val="40"/>
+          <w:szCs w:val="40"/>
+        </w:rPr>
+        <w:t xml:space="preserve"> Lvl-1</w:t>
+      </w:r>
+    </w:p>
+    <w:p>
+      <w:pPr>
+        <w:ind w:left="1680"/>
         <w:rPr>
           <w:rFonts w:ascii="Times New Roman" w:hAnsi="Times New Roman" w:cs="Times New Roman"/>
           <w:b/>
@@ -1676,300 +1667,8 @@
           <w:sz w:val="36"/>
           <w:szCs w:val="36"/>
         </w:rPr>
-        <w:t xml:space="preserve"> (2027)</w:t>
-      </w:r>
-    </w:p>
-    <w:p>
-      <w:pPr>
-        <w:pStyle w:val="ListParagraph"/>
-        <w:numPr>
-          <w:ilvl w:val="0"/>
-          <w:numId w:val="22"/>
-        </w:numPr>
-        <w:rPr>
-          <w:rFonts w:ascii="Times New Roman" w:hAnsi="Times New Roman" w:cs="Times New Roman"/>
-          <w:b/>
-          <w:bCs/>
-          <w:color w:val="000000" w:themeColor="text1"/>
-          <w:sz w:val="40"/>
-          <w:szCs w:val="40"/>
-        </w:rPr>
       </w:pPr>
       <w:r>
-        <w:rPr>
-          <w:rFonts w:ascii="Times New Roman" w:hAnsi="Times New Roman" w:cs="Times New Roman"/>
-          <w:b/>
-          <w:bCs/>
-          <w:sz w:val="36"/>
-          <w:szCs w:val="36"/>
-        </w:rPr>
-        <w:t>Founder(2025)</w:t>
-      </w:r>
-      <w:r>
-        <w:rPr>
-          <w:rFonts w:ascii="Times New Roman" w:hAnsi="Times New Roman" w:cs="Times New Roman"/>
-          <w:sz w:val="36"/>
-          <w:szCs w:val="36"/>
-        </w:rPr>
-        <w:t xml:space="preserve">=Idea Founder </w:t>
-      </w:r>
-      <w:r>
-        <w:rPr>
-          <w:rFonts w:ascii="Times New Roman" w:hAnsi="Times New Roman" w:cs="Times New Roman"/>
-          <w:b/>
-          <w:bCs/>
-          <w:color w:val="000000" w:themeColor="text1"/>
-          <w:sz w:val="40"/>
-          <w:szCs w:val="40"/>
-        </w:rPr>
-        <w:t>[Hriday Demashetti]</w:t>
-      </w:r>
-      <w:r>
-        <w:rPr>
-          <w:rFonts w:ascii="Times New Roman" w:hAnsi="Times New Roman" w:cs="Times New Roman"/>
-          <w:b/>
-          <w:bCs/>
-          <w:color w:val="000000" w:themeColor="text1"/>
-          <w:sz w:val="40"/>
-          <w:szCs w:val="40"/>
-        </w:rPr>
-        <w:t xml:space="preserve"> Lvl-2</w:t>
-      </w:r>
-    </w:p>
-    <w:p>
-      <w:pPr>
-        <w:pStyle w:val="ListParagraph"/>
-        <w:numPr>
-          <w:ilvl w:val="0"/>
-          <w:numId w:val="22"/>
-        </w:numPr>
-        <w:rPr>
-          <w:rFonts w:ascii="Times New Roman" w:hAnsi="Times New Roman" w:cs="Times New Roman"/>
-          <w:sz w:val="36"/>
-          <w:szCs w:val="36"/>
-        </w:rPr>
-      </w:pPr>
-      <w:r>
-        <w:rPr>
-          <w:rFonts w:ascii="Times New Roman" w:hAnsi="Times New Roman" w:cs="Times New Roman"/>
-          <w:b/>
-          <w:bCs/>
-          <w:sz w:val="36"/>
-          <w:szCs w:val="36"/>
-        </w:rPr>
-        <w:t>Co-Founder(2025)</w:t>
-      </w:r>
-      <w:r>
-        <w:rPr>
-          <w:rFonts w:ascii="Times New Roman" w:hAnsi="Times New Roman" w:cs="Times New Roman"/>
-          <w:sz w:val="36"/>
-          <w:szCs w:val="36"/>
-        </w:rPr>
-        <w:t xml:space="preserve">=Unique value adding like  finance, tech, Content/operation </w:t>
-      </w:r>
-      <w:r>
-        <w:rPr>
-          <w:rFonts w:ascii="Times New Roman" w:hAnsi="Times New Roman" w:cs="Times New Roman"/>
-          <w:b/>
-          <w:bCs/>
-          <w:sz w:val="40"/>
-          <w:szCs w:val="40"/>
-        </w:rPr>
-        <w:t>[</w:t>
-      </w:r>
-      <w:r>
-        <w:rPr>
-          <w:rFonts w:ascii="Times New Roman" w:hAnsi="Times New Roman" w:cs="Times New Roman"/>
-          <w:b/>
-          <w:bCs/>
-          <w:sz w:val="40"/>
-          <w:szCs w:val="40"/>
-        </w:rPr>
-        <w:t>Rajashree KC</w:t>
-      </w:r>
-      <w:r>
-        <w:rPr>
-          <w:rFonts w:ascii="Times New Roman" w:hAnsi="Times New Roman" w:cs="Times New Roman"/>
-          <w:b/>
-          <w:bCs/>
-          <w:sz w:val="40"/>
-          <w:szCs w:val="40"/>
-        </w:rPr>
-        <w:t>]</w:t>
-      </w:r>
-      <w:r>
-        <w:rPr>
-          <w:rFonts w:ascii="Times New Roman" w:hAnsi="Times New Roman" w:cs="Times New Roman"/>
-          <w:b/>
-          <w:bCs/>
-          <w:sz w:val="40"/>
-          <w:szCs w:val="40"/>
-        </w:rPr>
-        <w:t xml:space="preserve"> Lvl-2</w:t>
-      </w:r>
-    </w:p>
-    <w:p>
-      <w:pPr>
-        <w:pStyle w:val="ListParagraph"/>
-        <w:numPr>
-          <w:ilvl w:val="0"/>
-          <w:numId w:val="22"/>
-        </w:numPr>
-        <w:rPr>
-          <w:rFonts w:ascii="Times New Roman" w:hAnsi="Times New Roman" w:cs="Times New Roman"/>
-          <w:b/>
-          <w:bCs/>
-          <w:sz w:val="36"/>
-          <w:szCs w:val="36"/>
-        </w:rPr>
-      </w:pPr>
-      <w:r>
-        <w:rPr>
-          <w:rFonts w:ascii="Times New Roman" w:hAnsi="Times New Roman" w:cs="Times New Roman"/>
-          <w:b/>
-          <w:bCs/>
-          <w:sz w:val="36"/>
-          <w:szCs w:val="36"/>
-        </w:rPr>
-        <w:t>Developing Team</w:t>
-      </w:r>
-      <w:r>
-        <w:rPr>
-          <w:rFonts w:ascii="Times New Roman" w:hAnsi="Times New Roman" w:cs="Times New Roman"/>
-          <w:b/>
-          <w:bCs/>
-          <w:sz w:val="36"/>
-          <w:szCs w:val="36"/>
-        </w:rPr>
-        <w:t>(2027) Lvl-1</w:t>
-      </w:r>
-    </w:p>
-    <w:p>
-      <w:pPr>
-        <w:pStyle w:val="ListParagraph"/>
-        <w:numPr>
-          <w:ilvl w:val="0"/>
-          <w:numId w:val="23"/>
-        </w:numPr>
-        <w:rPr>
-          <w:rFonts w:ascii="Times New Roman" w:hAnsi="Times New Roman" w:cs="Times New Roman"/>
-          <w:sz w:val="36"/>
-          <w:szCs w:val="36"/>
-        </w:rPr>
-      </w:pPr>
-      <w:r>
-        <w:rPr>
-          <w:rFonts w:ascii="Times New Roman" w:hAnsi="Times New Roman" w:cs="Times New Roman"/>
-          <w:sz w:val="36"/>
-          <w:szCs w:val="36"/>
-        </w:rPr>
-        <w:t>Project manager.</w:t>
-      </w:r>
-      <w:r>
-        <w:rPr>
-          <w:rFonts w:ascii="Times New Roman" w:hAnsi="Times New Roman" w:cs="Times New Roman"/>
-          <w:sz w:val="36"/>
-          <w:szCs w:val="36"/>
-        </w:rPr>
-        <w:t xml:space="preserve"> </w:t>
-      </w:r>
-      <w:r>
-        <w:rPr>
-          <w:rFonts w:ascii="Times New Roman" w:hAnsi="Times New Roman" w:cs="Times New Roman"/>
-          <w:b/>
-          <w:bCs/>
-          <w:sz w:val="40"/>
-          <w:szCs w:val="40"/>
-        </w:rPr>
-        <w:t>[Vinayak KC]</w:t>
-      </w:r>
-    </w:p>
-    <w:p>
-      <w:pPr>
-        <w:pStyle w:val="ListParagraph"/>
-        <w:numPr>
-          <w:ilvl w:val="0"/>
-          <w:numId w:val="23"/>
-        </w:numPr>
-        <w:rPr>
-          <w:rFonts w:ascii="Times New Roman" w:hAnsi="Times New Roman" w:cs="Times New Roman"/>
-          <w:sz w:val="36"/>
-          <w:szCs w:val="36"/>
-        </w:rPr>
-      </w:pPr>
-      <w:r>
-        <w:rPr>
-          <w:rFonts w:ascii="Times New Roman" w:hAnsi="Times New Roman" w:cs="Times New Roman"/>
-          <w:sz w:val="36"/>
-          <w:szCs w:val="36"/>
-        </w:rPr>
-        <w:t>Quality assurance Experts.</w:t>
-      </w:r>
-    </w:p>
-    <w:p>
-      <w:pPr>
-        <w:pStyle w:val="ListParagraph"/>
-        <w:numPr>
-          <w:ilvl w:val="0"/>
-          <w:numId w:val="23"/>
-        </w:numPr>
-        <w:rPr>
-          <w:rFonts w:ascii="Times New Roman" w:hAnsi="Times New Roman" w:cs="Times New Roman"/>
-          <w:sz w:val="36"/>
-          <w:szCs w:val="36"/>
-        </w:rPr>
-      </w:pPr>
-      <w:r>
-        <w:rPr>
-          <w:rFonts w:ascii="Times New Roman" w:hAnsi="Times New Roman" w:cs="Times New Roman"/>
-          <w:sz w:val="36"/>
-          <w:szCs w:val="36"/>
-        </w:rPr>
-        <w:t>UI/UX Designers.</w:t>
-      </w:r>
-    </w:p>
-    <w:p>
-      <w:pPr>
-        <w:pStyle w:val="ListParagraph"/>
-        <w:numPr>
-          <w:ilvl w:val="0"/>
-          <w:numId w:val="23"/>
-        </w:numPr>
-        <w:rPr>
-          <w:rFonts w:ascii="Times New Roman" w:hAnsi="Times New Roman" w:cs="Times New Roman"/>
-          <w:sz w:val="36"/>
-          <w:szCs w:val="36"/>
-        </w:rPr>
-      </w:pPr>
-      <w:r>
-        <w:rPr>
-          <w:rFonts w:ascii="Times New Roman" w:hAnsi="Times New Roman" w:cs="Times New Roman"/>
-          <w:sz w:val="36"/>
-          <w:szCs w:val="36"/>
-        </w:rPr>
-        <w:t>Software Developers</w:t>
-      </w:r>
-    </w:p>
-    <w:p>
-      <w:pPr>
-        <w:rPr>
-          <w:rFonts w:ascii="Times New Roman" w:hAnsi="Times New Roman" w:cs="Times New Roman"/>
-          <w:sz w:val="32"/>
-          <w:szCs w:val="32"/>
-        </w:rPr>
-      </w:pPr>
-      <w:r>
-        <w:rPr>
-          <w:rFonts w:ascii="Times New Roman" w:hAnsi="Times New Roman" w:cs="Times New Roman"/>
-          <w:sz w:val="32"/>
-          <w:szCs w:val="32"/>
-        </w:rPr>
-        <w:t xml:space="preserve">                   </w:t>
-      </w:r>
-    </w:p>
-    <w:p>
-      <w:pPr>
-        <w:ind w:left="1680"/>
         <w:rPr>
           <w:rFonts w:ascii="Times New Roman" w:hAnsi="Times New Roman" w:cs="Times New Roman"/>
           <w:b/>
@@ -1979,7 +1678,8 @@
           <w:sz w:val="36"/>
           <w:szCs w:val="36"/>
         </w:rPr>
-      </w:pPr>
+        <w:t>Stage 02</w:t>
+      </w:r>
       <w:r>
         <w:rPr>
           <w:rFonts w:ascii="Times New Roman" w:hAnsi="Times New Roman" w:cs="Times New Roman"/>
@@ -1990,8 +1690,7 @@
           <w:sz w:val="36"/>
           <w:szCs w:val="36"/>
         </w:rPr>
-        <w:lastRenderedPageBreak/>
-        <w:t>Stage 03</w:t>
+        <w:t xml:space="preserve"> (2027</w:t>
       </w:r>
       <w:r>
         <w:rPr>
@@ -2003,7 +1702,19 @@
           <w:sz w:val="36"/>
           <w:szCs w:val="36"/>
         </w:rPr>
-        <w:t xml:space="preserve"> (2029)</w:t>
+        <w:t>-28</w:t>
+      </w:r>
+      <w:r>
+        <w:rPr>
+          <w:rFonts w:ascii="Times New Roman" w:hAnsi="Times New Roman" w:cs="Times New Roman"/>
+          <w:b/>
+          <w:bCs/>
+          <w:i/>
+          <w:iCs/>
+          <w:sz w:val="36"/>
+          <w:szCs w:val="36"/>
+        </w:rPr>
+        <w:t>)</w:t>
       </w:r>
     </w:p>
     <w:p>
@@ -2017,6 +1728,355 @@
           <w:rFonts w:ascii="Times New Roman" w:hAnsi="Times New Roman" w:cs="Times New Roman"/>
           <w:b/>
           <w:bCs/>
+          <w:color w:val="000000" w:themeColor="text1"/>
+          <w:sz w:val="40"/>
+          <w:szCs w:val="40"/>
+        </w:rPr>
+      </w:pPr>
+      <w:r>
+        <w:rPr>
+          <w:rFonts w:ascii="Times New Roman" w:hAnsi="Times New Roman" w:cs="Times New Roman"/>
+          <w:b/>
+          <w:bCs/>
+          <w:sz w:val="36"/>
+          <w:szCs w:val="36"/>
+        </w:rPr>
+        <w:t>Founder(2025)</w:t>
+      </w:r>
+      <w:r>
+        <w:rPr>
+          <w:rFonts w:ascii="Times New Roman" w:hAnsi="Times New Roman" w:cs="Times New Roman"/>
+          <w:sz w:val="36"/>
+          <w:szCs w:val="36"/>
+        </w:rPr>
+        <w:t xml:space="preserve">=Idea Founder </w:t>
+      </w:r>
+      <w:r>
+        <w:rPr>
+          <w:rFonts w:ascii="Times New Roman" w:hAnsi="Times New Roman" w:cs="Times New Roman"/>
+          <w:b/>
+          <w:bCs/>
+          <w:color w:val="000000" w:themeColor="text1"/>
+          <w:sz w:val="40"/>
+          <w:szCs w:val="40"/>
+        </w:rPr>
+        <w:t>[Hriday Demashetti]</w:t>
+      </w:r>
+      <w:r>
+        <w:rPr>
+          <w:rFonts w:ascii="Times New Roman" w:hAnsi="Times New Roman" w:cs="Times New Roman"/>
+          <w:b/>
+          <w:bCs/>
+          <w:color w:val="000000" w:themeColor="text1"/>
+          <w:sz w:val="40"/>
+          <w:szCs w:val="40"/>
+        </w:rPr>
+        <w:t xml:space="preserve"> Lvl-2</w:t>
+      </w:r>
+    </w:p>
+    <w:p>
+      <w:pPr>
+        <w:pStyle w:val="ListParagraph"/>
+        <w:numPr>
+          <w:ilvl w:val="0"/>
+          <w:numId w:val="22"/>
+        </w:numPr>
+        <w:rPr>
+          <w:rFonts w:ascii="Times New Roman" w:hAnsi="Times New Roman" w:cs="Times New Roman"/>
+          <w:sz w:val="36"/>
+          <w:szCs w:val="36"/>
+        </w:rPr>
+      </w:pPr>
+      <w:r>
+        <w:rPr>
+          <w:rFonts w:ascii="Times New Roman" w:hAnsi="Times New Roman" w:cs="Times New Roman"/>
+          <w:b/>
+          <w:bCs/>
+          <w:sz w:val="36"/>
+          <w:szCs w:val="36"/>
+        </w:rPr>
+        <w:t>Co-Founder(202</w:t>
+      </w:r>
+      <w:r>
+        <w:rPr>
+          <w:rFonts w:ascii="Times New Roman" w:hAnsi="Times New Roman" w:cs="Times New Roman"/>
+          <w:b/>
+          <w:bCs/>
+          <w:sz w:val="36"/>
+          <w:szCs w:val="36"/>
+        </w:rPr>
+        <w:t>6</w:t>
+      </w:r>
+      <w:r>
+        <w:rPr>
+          <w:rFonts w:ascii="Times New Roman" w:hAnsi="Times New Roman" w:cs="Times New Roman"/>
+          <w:b/>
+          <w:bCs/>
+          <w:sz w:val="36"/>
+          <w:szCs w:val="36"/>
+        </w:rPr>
+        <w:t>)</w:t>
+      </w:r>
+      <w:r>
+        <w:rPr>
+          <w:rFonts w:ascii="Times New Roman" w:hAnsi="Times New Roman" w:cs="Times New Roman"/>
+          <w:sz w:val="36"/>
+          <w:szCs w:val="36"/>
+        </w:rPr>
+        <w:t>=Unique value adding like  finance, tech, Content/operation</w:t>
+      </w:r>
+      <w:r>
+        <w:rPr>
+          <w:rFonts w:ascii="Times New Roman" w:hAnsi="Times New Roman" w:cs="Times New Roman"/>
+          <w:b/>
+          <w:bCs/>
+          <w:sz w:val="40"/>
+          <w:szCs w:val="40"/>
+        </w:rPr>
+        <w:t xml:space="preserve"> Lvl-2</w:t>
+      </w:r>
+    </w:p>
+    <w:p>
+      <w:pPr>
+        <w:pStyle w:val="ListParagraph"/>
+        <w:numPr>
+          <w:ilvl w:val="0"/>
+          <w:numId w:val="22"/>
+        </w:numPr>
+        <w:rPr>
+          <w:rFonts w:ascii="Times New Roman" w:hAnsi="Times New Roman" w:cs="Times New Roman"/>
+          <w:b/>
+          <w:bCs/>
+          <w:sz w:val="36"/>
+          <w:szCs w:val="36"/>
+        </w:rPr>
+      </w:pPr>
+      <w:r>
+        <w:rPr>
+          <w:rFonts w:ascii="Times New Roman" w:hAnsi="Times New Roman" w:cs="Times New Roman"/>
+          <w:b/>
+          <w:bCs/>
+          <w:sz w:val="36"/>
+          <w:szCs w:val="36"/>
+        </w:rPr>
+        <w:t>Developing Team</w:t>
+      </w:r>
+      <w:r>
+        <w:rPr>
+          <w:rFonts w:ascii="Times New Roman" w:hAnsi="Times New Roman" w:cs="Times New Roman"/>
+          <w:b/>
+          <w:bCs/>
+          <w:sz w:val="36"/>
+          <w:szCs w:val="36"/>
+        </w:rPr>
+        <w:t>(2027) Lvl-1</w:t>
+      </w:r>
+    </w:p>
+    <w:p>
+      <w:pPr>
+        <w:pStyle w:val="ListParagraph"/>
+        <w:numPr>
+          <w:ilvl w:val="0"/>
+          <w:numId w:val="23"/>
+        </w:numPr>
+        <w:rPr>
+          <w:rFonts w:ascii="Times New Roman" w:hAnsi="Times New Roman" w:cs="Times New Roman"/>
+          <w:sz w:val="36"/>
+          <w:szCs w:val="36"/>
+        </w:rPr>
+      </w:pPr>
+      <w:r>
+        <w:rPr>
+          <w:rFonts w:ascii="Times New Roman" w:hAnsi="Times New Roman" w:cs="Times New Roman"/>
+          <w:sz w:val="36"/>
+          <w:szCs w:val="36"/>
+        </w:rPr>
+        <w:t>Project manager.</w:t>
+      </w:r>
+      <w:r>
+        <w:rPr>
+          <w:rFonts w:ascii="Times New Roman" w:hAnsi="Times New Roman" w:cs="Times New Roman"/>
+          <w:sz w:val="36"/>
+          <w:szCs w:val="36"/>
+        </w:rPr>
+        <w:t xml:space="preserve"> </w:t>
+      </w:r>
+    </w:p>
+    <w:p>
+      <w:pPr>
+        <w:pStyle w:val="ListParagraph"/>
+        <w:numPr>
+          <w:ilvl w:val="0"/>
+          <w:numId w:val="23"/>
+        </w:numPr>
+        <w:rPr>
+          <w:rFonts w:ascii="Times New Roman" w:hAnsi="Times New Roman" w:cs="Times New Roman"/>
+          <w:sz w:val="36"/>
+          <w:szCs w:val="36"/>
+        </w:rPr>
+      </w:pPr>
+      <w:r>
+        <w:rPr>
+          <w:rFonts w:ascii="Times New Roman" w:hAnsi="Times New Roman" w:cs="Times New Roman"/>
+          <w:sz w:val="36"/>
+          <w:szCs w:val="36"/>
+        </w:rPr>
+        <w:t>Quality assurance Experts.</w:t>
+      </w:r>
+    </w:p>
+    <w:p>
+      <w:pPr>
+        <w:pStyle w:val="ListParagraph"/>
+        <w:numPr>
+          <w:ilvl w:val="0"/>
+          <w:numId w:val="23"/>
+        </w:numPr>
+        <w:rPr>
+          <w:rFonts w:ascii="Times New Roman" w:hAnsi="Times New Roman" w:cs="Times New Roman"/>
+          <w:sz w:val="36"/>
+          <w:szCs w:val="36"/>
+        </w:rPr>
+      </w:pPr>
+      <w:r>
+        <w:rPr>
+          <w:rFonts w:ascii="Times New Roman" w:hAnsi="Times New Roman" w:cs="Times New Roman"/>
+          <w:sz w:val="36"/>
+          <w:szCs w:val="36"/>
+        </w:rPr>
+        <w:t>UI/UX Designers.</w:t>
+      </w:r>
+    </w:p>
+    <w:p>
+      <w:pPr>
+        <w:pStyle w:val="ListParagraph"/>
+        <w:numPr>
+          <w:ilvl w:val="0"/>
+          <w:numId w:val="23"/>
+        </w:numPr>
+        <w:rPr>
+          <w:rFonts w:ascii="Times New Roman" w:hAnsi="Times New Roman" w:cs="Times New Roman"/>
+          <w:sz w:val="36"/>
+          <w:szCs w:val="36"/>
+        </w:rPr>
+      </w:pPr>
+      <w:r>
+        <w:rPr>
+          <w:rFonts w:ascii="Times New Roman" w:hAnsi="Times New Roman" w:cs="Times New Roman"/>
+          <w:sz w:val="36"/>
+          <w:szCs w:val="36"/>
+        </w:rPr>
+        <w:t>Software Developers</w:t>
+      </w:r>
+    </w:p>
+    <w:p>
+      <w:pPr>
+        <w:rPr>
+          <w:rFonts w:ascii="Times New Roman" w:hAnsi="Times New Roman" w:cs="Times New Roman"/>
+          <w:sz w:val="32"/>
+          <w:szCs w:val="32"/>
+        </w:rPr>
+      </w:pPr>
+      <w:r>
+        <w:rPr>
+          <w:rFonts w:ascii="Times New Roman" w:hAnsi="Times New Roman" w:cs="Times New Roman"/>
+          <w:sz w:val="32"/>
+          <w:szCs w:val="32"/>
+        </w:rPr>
+        <w:t xml:space="preserve">                   </w:t>
+      </w:r>
+    </w:p>
+    <w:p>
+      <w:pPr>
+        <w:rPr>
+          <w:rFonts w:ascii="Times New Roman" w:hAnsi="Times New Roman" w:cs="Times New Roman"/>
+          <w:sz w:val="32"/>
+          <w:szCs w:val="32"/>
+        </w:rPr>
+      </w:pPr>
+    </w:p>
+    <w:p>
+      <w:pPr>
+        <w:rPr>
+          <w:rFonts w:ascii="Times New Roman" w:hAnsi="Times New Roman" w:cs="Times New Roman"/>
+          <w:sz w:val="32"/>
+          <w:szCs w:val="32"/>
+        </w:rPr>
+      </w:pPr>
+    </w:p>
+    <w:p>
+      <w:pPr>
+        <w:ind w:left="1680"/>
+        <w:rPr>
+          <w:rFonts w:ascii="Times New Roman" w:hAnsi="Times New Roman" w:cs="Times New Roman"/>
+          <w:b/>
+          <w:bCs/>
+          <w:i/>
+          <w:iCs/>
+          <w:sz w:val="36"/>
+          <w:szCs w:val="36"/>
+        </w:rPr>
+      </w:pPr>
+      <w:r>
+        <w:rPr>
+          <w:rFonts w:ascii="Times New Roman" w:hAnsi="Times New Roman" w:cs="Times New Roman"/>
+          <w:b/>
+          <w:bCs/>
+          <w:i/>
+          <w:iCs/>
+          <w:sz w:val="36"/>
+          <w:szCs w:val="36"/>
+        </w:rPr>
+        <w:lastRenderedPageBreak/>
+        <w:t>Stage 03</w:t>
+      </w:r>
+      <w:r>
+        <w:rPr>
+          <w:rFonts w:ascii="Times New Roman" w:hAnsi="Times New Roman" w:cs="Times New Roman"/>
+          <w:b/>
+          <w:bCs/>
+          <w:i/>
+          <w:iCs/>
+          <w:sz w:val="36"/>
+          <w:szCs w:val="36"/>
+        </w:rPr>
+        <w:t xml:space="preserve"> (2029</w:t>
+      </w:r>
+      <w:r>
+        <w:rPr>
+          <w:rFonts w:ascii="Times New Roman" w:hAnsi="Times New Roman" w:cs="Times New Roman"/>
+          <w:b/>
+          <w:bCs/>
+          <w:i/>
+          <w:iCs/>
+          <w:sz w:val="36"/>
+          <w:szCs w:val="36"/>
+        </w:rPr>
+        <w:t>-30</w:t>
+      </w:r>
+      <w:r>
+        <w:rPr>
+          <w:rFonts w:ascii="Times New Roman" w:hAnsi="Times New Roman" w:cs="Times New Roman"/>
+          <w:b/>
+          <w:bCs/>
+          <w:i/>
+          <w:iCs/>
+          <w:sz w:val="36"/>
+          <w:szCs w:val="36"/>
+        </w:rPr>
+        <w:t>)</w:t>
+      </w:r>
+    </w:p>
+    <w:p>
+      <w:pPr>
+        <w:pStyle w:val="ListParagraph"/>
+        <w:numPr>
+          <w:ilvl w:val="0"/>
+          <w:numId w:val="22"/>
+        </w:numPr>
+        <w:rPr>
+          <w:rFonts w:ascii="Times New Roman" w:hAnsi="Times New Roman" w:cs="Times New Roman"/>
+          <w:b/>
+          <w:bCs/>
           <w:sz w:val="40"/>
           <w:szCs w:val="40"/>
         </w:rPr>
@@ -2083,45 +2143,35 @@
           <w:sz w:val="36"/>
           <w:szCs w:val="36"/>
         </w:rPr>
-        <w:t>Co-Founder(2025)</w:t>
+        <w:t>Co-Founder(202</w:t>
       </w:r>
       <w:r>
         <w:rPr>
           <w:rFonts w:ascii="Times New Roman" w:hAnsi="Times New Roman" w:cs="Times New Roman"/>
+          <w:b/>
+          <w:bCs/>
           <w:sz w:val="36"/>
           <w:szCs w:val="36"/>
         </w:rPr>
-        <w:t xml:space="preserve">=Unique value adding like  finance, tech, Content/operation </w:t>
+        <w:t>6</w:t>
       </w:r>
       <w:r>
         <w:rPr>
           <w:rFonts w:ascii="Times New Roman" w:hAnsi="Times New Roman" w:cs="Times New Roman"/>
           <w:b/>
           <w:bCs/>
-          <w:sz w:val="40"/>
-          <w:szCs w:val="40"/>
-        </w:rPr>
-        <w:t>[</w:t>
+          <w:sz w:val="36"/>
+          <w:szCs w:val="36"/>
+        </w:rPr>
+        <w:t>)</w:t>
       </w:r>
       <w:r>
         <w:rPr>
           <w:rFonts w:ascii="Times New Roman" w:hAnsi="Times New Roman" w:cs="Times New Roman"/>
-          <w:b/>
-          <w:bCs/>
-          <w:sz w:val="40"/>
-          <w:szCs w:val="40"/>
-        </w:rPr>
-        <w:t>Rajashree KC</w:t>
-      </w:r>
-      <w:r>
-        <w:rPr>
-          <w:rFonts w:ascii="Times New Roman" w:hAnsi="Times New Roman" w:cs="Times New Roman"/>
-          <w:b/>
-          <w:bCs/>
-          <w:sz w:val="40"/>
-          <w:szCs w:val="40"/>
-        </w:rPr>
-        <w:t>]</w:t>
+          <w:sz w:val="36"/>
+          <w:szCs w:val="36"/>
+        </w:rPr>
+        <w:t>=Unique value adding like  finance, tech, Content/operation</w:t>
       </w:r>
       <w:r>
         <w:rPr>
@@ -3467,6 +3517,7 @@
         <v:shape id="PowerPlusWaterMarkObject230196376" o:spid="_x0000_s1026" type="#_x0000_t136" style="position:absolute;margin-left:0;margin-top:0;width:424.15pt;height:212.05pt;rotation:315;z-index:-251655168;mso-position-horizontal:center;mso-position-horizontal-relative:margin;mso-position-vertical:center;mso-position-vertical-relative:margin" o:allowincell="f" fillcolor="#737373 [1614]" stroked="f">
           <v:fill opacity=".5"/>
           <v:textpath style="font-family:&quot;Calibri&quot;;font-size:1pt" string="IDEATE"/>
+          <w10:wrap anchorx="margin" anchory="margin"/>
         </v:shape>
       </w:pict>
     </w:r>
@@ -3512,6 +3563,7 @@
         <v:shape id="PowerPlusWaterMarkObject230196377" o:spid="_x0000_s1027" type="#_x0000_t136" style="position:absolute;margin-left:0;margin-top:0;width:424.15pt;height:212.05pt;rotation:315;z-index:-251653120;mso-position-horizontal:center;mso-position-horizontal-relative:margin;mso-position-vertical:center;mso-position-vertical-relative:margin" o:allowincell="f" fillcolor="#737373 [1614]" stroked="f">
           <v:fill opacity=".5"/>
           <v:textpath style="font-family:&quot;Calibri&quot;;font-size:1pt" string="IDEATE"/>
+          <w10:wrap anchorx="margin" anchory="margin"/>
         </v:shape>
       </w:pict>
     </w:r>
@@ -3557,6 +3609,7 @@
         <v:shape id="PowerPlusWaterMarkObject230196375" o:spid="_x0000_s1025" type="#_x0000_t136" style="position:absolute;margin-left:0;margin-top:0;width:424.15pt;height:212.05pt;rotation:315;z-index:-251657216;mso-position-horizontal:center;mso-position-horizontal-relative:margin;mso-position-vertical:center;mso-position-vertical-relative:margin" o:allowincell="f" fillcolor="#737373 [1614]" stroked="f">
           <v:fill opacity=".5"/>
           <v:textpath style="font-family:&quot;Calibri&quot;;font-size:1pt" string="IDEATE"/>
+          <w10:wrap anchorx="margin" anchory="margin"/>
         </v:shape>
       </w:pict>
     </w:r>

</xml_diff>